<commit_message>
Added Websocket service in architecture drawing
</commit_message>
<xml_diff>
--- a/Documentation/OasisBet.docx
+++ b/Documentation/OasisBet.docx
@@ -1,6 +1,6 @@
 
 <file path=word/document.xml><?xml version="1.0" encoding="utf-8"?>
-<w:document xmlns:wpc="http://schemas.microsoft.com/office/word/2010/wordprocessingCanvas" xmlns:cx="http://schemas.microsoft.com/office/drawing/2014/chartex" xmlns:cx1="http://schemas.microsoft.com/office/drawing/2015/9/8/chartex" xmlns:cx2="http://schemas.microsoft.com/office/drawing/2015/10/21/chartex" xmlns:cx3="http://schemas.microsoft.com/office/drawing/2016/5/9/chartex" xmlns:cx4="http://schemas.microsoft.com/office/drawing/2016/5/10/chartex" xmlns:cx5="http://schemas.microsoft.com/office/drawing/2016/5/11/chartex" xmlns:cx6="http://schemas.microsoft.com/office/drawing/2016/5/12/chartex" xmlns:cx7="http://schemas.microsoft.com/office/drawing/2016/5/13/chartex" xmlns:cx8="http://schemas.microsoft.com/office/drawing/2016/5/14/chartex" xmlns:mc="http://schemas.openxmlformats.org/markup-compatibility/2006" xmlns:aink="http://schemas.microsoft.com/office/drawing/2016/ink" xmlns:am3d="http://schemas.microsoft.com/office/drawing/2017/model3d" xmlns:o="urn:schemas-microsoft-com:office:office" xmlns:oel="http://schemas.microsoft.com/office/2019/extlst" xmlns:r="http://schemas.openxmlformats.org/officeDocument/2006/relationships" xmlns:m="http://schemas.openxmlformats.org/officeDocument/2006/math" xmlns:v="urn:schemas-microsoft-com:vml" xmlns:wp14="http://schemas.microsoft.com/office/word/2010/wordprocessingDrawing" xmlns:wp="http://schemas.openxmlformats.org/drawingml/2006/wordprocessingDrawing" xmlns:w10="urn:schemas-microsoft-com:office:word" xmlns:w="http://schemas.openxmlformats.org/wordprocessingml/2006/main" xmlns:w14="http://schemas.microsoft.com/office/word/2010/wordml" xmlns:w15="http://schemas.microsoft.com/office/word/2012/wordml" xmlns:w16cex="http://schemas.microsoft.com/office/word/2018/wordml/cex" xmlns:w16cid="http://schemas.microsoft.com/office/word/2016/wordml/cid" xmlns:w16="http://schemas.microsoft.com/office/word/2018/wordml" xmlns:w16sdtdh="http://schemas.microsoft.com/office/word/2020/wordml/sdtdatahash" xmlns:w16se="http://schemas.microsoft.com/office/word/2015/wordml/symex" xmlns:wpg="http://schemas.microsoft.com/office/word/2010/wordprocessingGroup" xmlns:wpi="http://schemas.microsoft.com/office/word/2010/wordprocessingInk" xmlns:wne="http://schemas.microsoft.com/office/word/2006/wordml" xmlns:wps="http://schemas.microsoft.com/office/word/2010/wordprocessingShape" mc:Ignorable="w14 w15 w16se w16cid w16 w16cex w16sdtdh wp14">
+<w:document xmlns:wpc="http://schemas.microsoft.com/office/word/2010/wordprocessingCanvas" xmlns:cx="http://schemas.microsoft.com/office/drawing/2014/chartex" xmlns:cx1="http://schemas.microsoft.com/office/drawing/2015/9/8/chartex" xmlns:cx2="http://schemas.microsoft.com/office/drawing/2015/10/21/chartex" xmlns:cx3="http://schemas.microsoft.com/office/drawing/2016/5/9/chartex" xmlns:cx4="http://schemas.microsoft.com/office/drawing/2016/5/10/chartex" xmlns:cx5="http://schemas.microsoft.com/office/drawing/2016/5/11/chartex" xmlns:cx6="http://schemas.microsoft.com/office/drawing/2016/5/12/chartex" xmlns:cx7="http://schemas.microsoft.com/office/drawing/2016/5/13/chartex" xmlns:cx8="http://schemas.microsoft.com/office/drawing/2016/5/14/chartex" xmlns:mc="http://schemas.openxmlformats.org/markup-compatibility/2006" xmlns:aink="http://schemas.microsoft.com/office/drawing/2016/ink" xmlns:am3d="http://schemas.microsoft.com/office/drawing/2017/model3d" xmlns:o="urn:schemas-microsoft-com:office:office" xmlns:oel="http://schemas.microsoft.com/office/2019/extlst" xmlns:r="http://schemas.openxmlformats.org/officeDocument/2006/relationships" xmlns:m="http://schemas.openxmlformats.org/officeDocument/2006/math" xmlns:v="urn:schemas-microsoft-com:vml" xmlns:wp14="http://schemas.microsoft.com/office/word/2010/wordprocessingDrawing" xmlns:wp="http://schemas.openxmlformats.org/drawingml/2006/wordprocessingDrawing" xmlns:w10="urn:schemas-microsoft-com:office:word" xmlns:w="http://schemas.openxmlformats.org/wordprocessingml/2006/main" xmlns:w14="http://schemas.microsoft.com/office/word/2010/wordml" xmlns:w15="http://schemas.microsoft.com/office/word/2012/wordml" xmlns:w16cex="http://schemas.microsoft.com/office/word/2018/wordml/cex" xmlns:w16cid="http://schemas.microsoft.com/office/word/2016/wordml/cid" xmlns:w16="http://schemas.microsoft.com/office/word/2018/wordml" xmlns:w16du="http://schemas.microsoft.com/office/word/2023/wordml/word16du" xmlns:w16sdtdh="http://schemas.microsoft.com/office/word/2020/wordml/sdtdatahash" xmlns:w16se="http://schemas.microsoft.com/office/word/2015/wordml/symex" xmlns:wpg="http://schemas.microsoft.com/office/word/2010/wordprocessingGroup" xmlns:wpi="http://schemas.microsoft.com/office/word/2010/wordprocessingInk" xmlns:wne="http://schemas.microsoft.com/office/word/2006/wordml" xmlns:wps="http://schemas.microsoft.com/office/word/2010/wordprocessingShape" mc:Ignorable="w14 w15 w16se w16cid w16 w16cex w16sdtdh w16du wp14">
   <w:body>
     <w:p>
       <w:pPr>
@@ -210,13 +210,7 @@
         <w:t xml:space="preserve">Betting Microservice: Responsible for </w:t>
       </w:r>
       <w:r>
-        <w:t>managing and providing sports odds</w:t>
-      </w:r>
-      <w:r>
-        <w:t xml:space="preserve">. </w:t>
-      </w:r>
-      <w:r>
-        <w:t>This microservice would retrieve and store odds data from external sources, as well as provide this data to other microservices that require it.</w:t>
+        <w:t>managing and providing sports odds. This microservice would retrieve and store odds data from external sources, as well as provide this data to other microservices that require it.</w:t>
       </w:r>
     </w:p>
     <w:p>
@@ -454,13 +448,8 @@
         <w:t xml:space="preserve">Database - </w:t>
       </w:r>
       <w:r>
-        <w:t xml:space="preserve">The databases used by the microservices will be relational databases, </w:t>
-      </w:r>
-      <w:proofErr w:type="gramStart"/>
-      <w:r>
-        <w:t>MySQL</w:t>
-      </w:r>
-      <w:proofErr w:type="gramEnd"/>
+        <w:t>The databases used by the microservices will be relational databases, MySQL</w:t>
+      </w:r>
     </w:p>
     <w:p>
       <w:pPr>
@@ -961,10 +950,10 @@
           <w:noProof/>
         </w:rPr>
         <w:drawing>
-          <wp:inline distT="0" distB="0" distL="0" distR="0" wp14:anchorId="2A9EAF76" wp14:editId="731C6196">
-            <wp:extent cx="5200980" cy="3978813"/>
-            <wp:effectExtent l="0" t="0" r="0" b="3175"/>
-            <wp:docPr id="1" name="Picture 1"/>
+          <wp:inline distT="0" distB="0" distL="0" distR="0" wp14:anchorId="688F27C9" wp14:editId="09CA7B71">
+            <wp:extent cx="5731510" cy="3816985"/>
+            <wp:effectExtent l="0" t="0" r="2540" b="0"/>
+            <wp:docPr id="700998828" name="Picture 1"/>
             <wp:cNvGraphicFramePr>
               <a:graphicFrameLocks xmlns:a="http://schemas.openxmlformats.org/drawingml/2006/main" noChangeAspect="1"/>
             </wp:cNvGraphicFramePr>
@@ -972,7 +961,7 @@
               <a:graphicData uri="http://schemas.openxmlformats.org/drawingml/2006/picture">
                 <pic:pic xmlns:pic="http://schemas.openxmlformats.org/drawingml/2006/picture">
                   <pic:nvPicPr>
-                    <pic:cNvPr id="1" name=""/>
+                    <pic:cNvPr id="700998828" name=""/>
                     <pic:cNvPicPr/>
                   </pic:nvPicPr>
                   <pic:blipFill>
@@ -984,7 +973,7 @@
                   <pic:spPr>
                     <a:xfrm>
                       <a:off x="0" y="0"/>
-                      <a:ext cx="5205966" cy="3982628"/>
+                      <a:ext cx="5731510" cy="3816985"/>
                     </a:xfrm>
                     <a:prstGeom prst="rect">
                       <a:avLst/>
@@ -1032,15 +1021,7 @@
     </w:p>
     <w:p>
       <w:r>
-        <w:t xml:space="preserve">Job will be triggered </w:t>
-      </w:r>
-      <w:proofErr w:type="spellStart"/>
-      <w:r>
-        <w:t>everyday</w:t>
-      </w:r>
-      <w:proofErr w:type="spellEnd"/>
-      <w:r>
-        <w:t xml:space="preserve"> at 9am to trigger the updating of the latest current bet events. New bet events will be inserted into the </w:t>
+        <w:t xml:space="preserve">Job will be triggered everyday at 9am to trigger the updating of the latest current bet events. New bet events will be inserted into the </w:t>
       </w:r>
       <w:proofErr w:type="spellStart"/>
       <w:r>
@@ -1112,15 +1093,7 @@
     </w:p>
     <w:p>
       <w:r>
-        <w:t xml:space="preserve">Job will be triggered </w:t>
-      </w:r>
-      <w:proofErr w:type="spellStart"/>
-      <w:r>
-        <w:t>everyday</w:t>
-      </w:r>
-      <w:proofErr w:type="spellEnd"/>
-      <w:r>
-        <w:t xml:space="preserve"> at 9am to trigger the result events syncing to update the available results. Results retrieved will be from 3 days ago to current date and time. </w:t>
+        <w:t xml:space="preserve">Job will be triggered everyday at 9am to trigger the result events syncing to update the available results. Results retrieved will be from 3 days ago to current date and time. </w:t>
       </w:r>
     </w:p>
     <w:p/>
@@ -1926,7 +1899,7 @@
 </file>
 
 <file path=word/numbering.xml><?xml version="1.0" encoding="utf-8"?>
-<w:numbering xmlns:wpc="http://schemas.microsoft.com/office/word/2010/wordprocessingCanvas" xmlns:cx="http://schemas.microsoft.com/office/drawing/2014/chartex" xmlns:cx1="http://schemas.microsoft.com/office/drawing/2015/9/8/chartex" xmlns:cx2="http://schemas.microsoft.com/office/drawing/2015/10/21/chartex" xmlns:cx3="http://schemas.microsoft.com/office/drawing/2016/5/9/chartex" xmlns:cx4="http://schemas.microsoft.com/office/drawing/2016/5/10/chartex" xmlns:cx5="http://schemas.microsoft.com/office/drawing/2016/5/11/chartex" xmlns:cx6="http://schemas.microsoft.com/office/drawing/2016/5/12/chartex" xmlns:cx7="http://schemas.microsoft.com/office/drawing/2016/5/13/chartex" xmlns:cx8="http://schemas.microsoft.com/office/drawing/2016/5/14/chartex" xmlns:mc="http://schemas.openxmlformats.org/markup-compatibility/2006" xmlns:aink="http://schemas.microsoft.com/office/drawing/2016/ink" xmlns:am3d="http://schemas.microsoft.com/office/drawing/2017/model3d" xmlns:o="urn:schemas-microsoft-com:office:office" xmlns:oel="http://schemas.microsoft.com/office/2019/extlst" xmlns:r="http://schemas.openxmlformats.org/officeDocument/2006/relationships" xmlns:m="http://schemas.openxmlformats.org/officeDocument/2006/math" xmlns:v="urn:schemas-microsoft-com:vml" xmlns:wp14="http://schemas.microsoft.com/office/word/2010/wordprocessingDrawing" xmlns:wp="http://schemas.openxmlformats.org/drawingml/2006/wordprocessingDrawing" xmlns:w10="urn:schemas-microsoft-com:office:word" xmlns:w="http://schemas.openxmlformats.org/wordprocessingml/2006/main" xmlns:w14="http://schemas.microsoft.com/office/word/2010/wordml" xmlns:w15="http://schemas.microsoft.com/office/word/2012/wordml" xmlns:w16cex="http://schemas.microsoft.com/office/word/2018/wordml/cex" xmlns:w16cid="http://schemas.microsoft.com/office/word/2016/wordml/cid" xmlns:w16="http://schemas.microsoft.com/office/word/2018/wordml" xmlns:w16sdtdh="http://schemas.microsoft.com/office/word/2020/wordml/sdtdatahash" xmlns:w16se="http://schemas.microsoft.com/office/word/2015/wordml/symex" xmlns:wpg="http://schemas.microsoft.com/office/word/2010/wordprocessingGroup" xmlns:wpi="http://schemas.microsoft.com/office/word/2010/wordprocessingInk" xmlns:wne="http://schemas.microsoft.com/office/word/2006/wordml" xmlns:wps="http://schemas.microsoft.com/office/word/2010/wordprocessingShape" mc:Ignorable="w14 w15 w16se w16cid w16 w16cex w16sdtdh wp14">
+<w:numbering xmlns:wpc="http://schemas.microsoft.com/office/word/2010/wordprocessingCanvas" xmlns:cx="http://schemas.microsoft.com/office/drawing/2014/chartex" xmlns:cx1="http://schemas.microsoft.com/office/drawing/2015/9/8/chartex" xmlns:cx2="http://schemas.microsoft.com/office/drawing/2015/10/21/chartex" xmlns:cx3="http://schemas.microsoft.com/office/drawing/2016/5/9/chartex" xmlns:cx4="http://schemas.microsoft.com/office/drawing/2016/5/10/chartex" xmlns:cx5="http://schemas.microsoft.com/office/drawing/2016/5/11/chartex" xmlns:cx6="http://schemas.microsoft.com/office/drawing/2016/5/12/chartex" xmlns:cx7="http://schemas.microsoft.com/office/drawing/2016/5/13/chartex" xmlns:cx8="http://schemas.microsoft.com/office/drawing/2016/5/14/chartex" xmlns:mc="http://schemas.openxmlformats.org/markup-compatibility/2006" xmlns:aink="http://schemas.microsoft.com/office/drawing/2016/ink" xmlns:am3d="http://schemas.microsoft.com/office/drawing/2017/model3d" xmlns:o="urn:schemas-microsoft-com:office:office" xmlns:oel="http://schemas.microsoft.com/office/2019/extlst" xmlns:r="http://schemas.openxmlformats.org/officeDocument/2006/relationships" xmlns:m="http://schemas.openxmlformats.org/officeDocument/2006/math" xmlns:v="urn:schemas-microsoft-com:vml" xmlns:wp14="http://schemas.microsoft.com/office/word/2010/wordprocessingDrawing" xmlns:wp="http://schemas.openxmlformats.org/drawingml/2006/wordprocessingDrawing" xmlns:w10="urn:schemas-microsoft-com:office:word" xmlns:w="http://schemas.openxmlformats.org/wordprocessingml/2006/main" xmlns:w14="http://schemas.microsoft.com/office/word/2010/wordml" xmlns:w15="http://schemas.microsoft.com/office/word/2012/wordml" xmlns:w16cex="http://schemas.microsoft.com/office/word/2018/wordml/cex" xmlns:w16cid="http://schemas.microsoft.com/office/word/2016/wordml/cid" xmlns:w16="http://schemas.microsoft.com/office/word/2018/wordml" xmlns:w16du="http://schemas.microsoft.com/office/word/2023/wordml/word16du" xmlns:w16sdtdh="http://schemas.microsoft.com/office/word/2020/wordml/sdtdatahash" xmlns:w16se="http://schemas.microsoft.com/office/word/2015/wordml/symex" xmlns:wpg="http://schemas.microsoft.com/office/word/2010/wordprocessingGroup" xmlns:wpi="http://schemas.microsoft.com/office/word/2010/wordprocessingInk" xmlns:wne="http://schemas.microsoft.com/office/word/2006/wordml" xmlns:wps="http://schemas.microsoft.com/office/word/2010/wordprocessingShape" mc:Ignorable="w14 w15 w16se w16cid w16 w16cex w16sdtdh w16du wp14">
   <w:abstractNum w:abstractNumId="0" w15:restartNumberingAfterBreak="0">
     <w:nsid w:val="029A735B"/>
     <w:multiLevelType w:val="hybridMultilevel"/>
@@ -6698,7 +6671,7 @@
 </file>
 
 <file path=word/styles.xml><?xml version="1.0" encoding="utf-8"?>
-<w:styles xmlns:mc="http://schemas.openxmlformats.org/markup-compatibility/2006" xmlns:r="http://schemas.openxmlformats.org/officeDocument/2006/relationships" xmlns:w="http://schemas.openxmlformats.org/wordprocessingml/2006/main" xmlns:w14="http://schemas.microsoft.com/office/word/2010/wordml" xmlns:w15="http://schemas.microsoft.com/office/word/2012/wordml" xmlns:w16cex="http://schemas.microsoft.com/office/word/2018/wordml/cex" xmlns:w16cid="http://schemas.microsoft.com/office/word/2016/wordml/cid" xmlns:w16="http://schemas.microsoft.com/office/word/2018/wordml" xmlns:w16sdtdh="http://schemas.microsoft.com/office/word/2020/wordml/sdtdatahash" xmlns:w16se="http://schemas.microsoft.com/office/word/2015/wordml/symex" mc:Ignorable="w14 w15 w16se w16cid w16 w16cex w16sdtdh">
+<w:styles xmlns:mc="http://schemas.openxmlformats.org/markup-compatibility/2006" xmlns:r="http://schemas.openxmlformats.org/officeDocument/2006/relationships" xmlns:w="http://schemas.openxmlformats.org/wordprocessingml/2006/main" xmlns:w14="http://schemas.microsoft.com/office/word/2010/wordml" xmlns:w15="http://schemas.microsoft.com/office/word/2012/wordml" xmlns:w16cex="http://schemas.microsoft.com/office/word/2018/wordml/cex" xmlns:w16cid="http://schemas.microsoft.com/office/word/2016/wordml/cid" xmlns:w16="http://schemas.microsoft.com/office/word/2018/wordml" xmlns:w16du="http://schemas.microsoft.com/office/word/2023/wordml/word16du" xmlns:w16sdtdh="http://schemas.microsoft.com/office/word/2020/wordml/sdtdatahash" xmlns:w16se="http://schemas.microsoft.com/office/word/2015/wordml/symex" mc:Ignorable="w14 w15 w16se w16cid w16 w16cex w16sdtdh w16du">
   <w:docDefaults>
     <w:rPrDefault>
       <w:rPr>

</xml_diff>

<commit_message>
added WebSocketProject and configs setup
</commit_message>
<xml_diff>
--- a/Documentation/OasisBet.docx
+++ b/Documentation/OasisBet.docx
@@ -950,10 +950,10 @@
           <w:noProof/>
         </w:rPr>
         <w:drawing>
-          <wp:inline distT="0" distB="0" distL="0" distR="0" wp14:anchorId="688F27C9" wp14:editId="09CA7B71">
-            <wp:extent cx="5731510" cy="3816985"/>
-            <wp:effectExtent l="0" t="0" r="2540" b="0"/>
-            <wp:docPr id="700998828" name="Picture 1"/>
+          <wp:inline distT="0" distB="0" distL="0" distR="0" wp14:anchorId="44196205" wp14:editId="1E94D34A">
+            <wp:extent cx="5731510" cy="4109085"/>
+            <wp:effectExtent l="0" t="0" r="2540" b="5715"/>
+            <wp:docPr id="216495737" name="Picture 1"/>
             <wp:cNvGraphicFramePr>
               <a:graphicFrameLocks xmlns:a="http://schemas.openxmlformats.org/drawingml/2006/main" noChangeAspect="1"/>
             </wp:cNvGraphicFramePr>
@@ -961,7 +961,7 @@
               <a:graphicData uri="http://schemas.openxmlformats.org/drawingml/2006/picture">
                 <pic:pic xmlns:pic="http://schemas.openxmlformats.org/drawingml/2006/picture">
                   <pic:nvPicPr>
-                    <pic:cNvPr id="700998828" name=""/>
+                    <pic:cNvPr id="216495737" name=""/>
                     <pic:cNvPicPr/>
                   </pic:nvPicPr>
                   <pic:blipFill>
@@ -973,7 +973,7 @@
                   <pic:spPr>
                     <a:xfrm>
                       <a:off x="0" y="0"/>
-                      <a:ext cx="5731510" cy="3816985"/>
+                      <a:ext cx="5731510" cy="4109085"/>
                     </a:xfrm>
                     <a:prstGeom prst="rect">
                       <a:avLst/>

</xml_diff>

<commit_message>
amended architecture diagram and documentation. to add kafka server
</commit_message>
<xml_diff>
--- a/Documentation/OasisBet.docx
+++ b/Documentation/OasisBet.docx
@@ -950,10 +950,10 @@
           <w:noProof/>
         </w:rPr>
         <w:drawing>
-          <wp:inline distT="0" distB="0" distL="0" distR="0" wp14:anchorId="44196205" wp14:editId="1E94D34A">
-            <wp:extent cx="5731510" cy="4109085"/>
-            <wp:effectExtent l="0" t="0" r="2540" b="5715"/>
-            <wp:docPr id="216495737" name="Picture 1"/>
+          <wp:inline distT="0" distB="0" distL="0" distR="0" wp14:anchorId="7DFCDC76" wp14:editId="22A6DB50">
+            <wp:extent cx="5731510" cy="4410075"/>
+            <wp:effectExtent l="0" t="0" r="2540" b="9525"/>
+            <wp:docPr id="290986288" name="Picture 1"/>
             <wp:cNvGraphicFramePr>
               <a:graphicFrameLocks xmlns:a="http://schemas.openxmlformats.org/drawingml/2006/main" noChangeAspect="1"/>
             </wp:cNvGraphicFramePr>
@@ -961,7 +961,7 @@
               <a:graphicData uri="http://schemas.openxmlformats.org/drawingml/2006/picture">
                 <pic:pic xmlns:pic="http://schemas.openxmlformats.org/drawingml/2006/picture">
                   <pic:nvPicPr>
-                    <pic:cNvPr id="216495737" name=""/>
+                    <pic:cNvPr id="290986288" name=""/>
                     <pic:cNvPicPr/>
                   </pic:nvPicPr>
                   <pic:blipFill>
@@ -973,7 +973,7 @@
                   <pic:spPr>
                     <a:xfrm>
                       <a:off x="0" y="0"/>
-                      <a:ext cx="5731510" cy="4109085"/>
+                      <a:ext cx="5731510" cy="4410075"/>
                     </a:xfrm>
                     <a:prstGeom prst="rect">
                       <a:avLst/>

</xml_diff>